<commit_message>
Added all the files with code
</commit_message>
<xml_diff>
--- a/HeroesOfPymoli/Report-Pymoli.docx
+++ b/HeroesOfPymoli/Report-Pymoli.docx
@@ -3945,6 +3945,7 @@
                                     <w:dataBinding w:prefixMappings="xmlns:ns0='http://purl.org/dc/elements/1.1/' xmlns:ns1='http://schemas.openxmlformats.org/package/2006/metadata/core-properties' " w:xpath="/ns1:coreProperties[1]/ns0:title[1]" w:storeItemID="{6C3C8BC8-F283-45AE-878A-BAB7291924A1}"/>
                                     <w:text/>
                                   </w:sdtPr>
+                                  <w:sdtEndPr/>
                                   <w:sdtContent>
                                     <w:r>
                                       <w:rPr>
@@ -4167,19 +4168,7 @@
           <w:lang w:val="en-US"/>
         </w:rPr>
         <w:lastRenderedPageBreak/>
-        <w:t xml:space="preserve">Though, male players outnumber females and the other category, a key point to note here is that </w:t>
-      </w:r>
-      <w:r>
-        <w:rPr>
-          <w:lang w:val="en-US"/>
-        </w:rPr>
-        <w:t>average</w:t>
-      </w:r>
-      <w:r>
-        <w:rPr>
-          <w:lang w:val="en-US"/>
-        </w:rPr>
-        <w:t xml:space="preserve"> female player spending is more than that of a male player both in terms of purchase value and count. </w:t>
+        <w:t xml:space="preserve">Though, male players outnumber females and the other category, a key point to note here is that average female player spending is more than that of a male player both in terms of purchase value and count. </w:t>
       </w:r>
       <w:r>
         <w:rPr>
@@ -4195,19 +4184,86 @@
         <w:rPr>
           <w:lang w:val="en-US"/>
         </w:rPr>
-        <w:t xml:space="preserve">. (Please note that the gender category of "others/Non-Disclosed" is only less than 2%. Hence it is not appropriate to </w:t>
+        <w:t>. (Please note that the gender category of "others/Non-Disclosed" is only less than 2%. Hence it is not appropriate to derive conclusions about them as the data is not enough).</w:t>
       </w:r>
+    </w:p>
+    <w:p>
+      <w:pPr>
+        <w:pStyle w:val="ListParagraph"/>
+        <w:rPr>
+          <w:lang w:val="en-US"/>
+        </w:rPr>
+      </w:pPr>
+    </w:p>
+    <w:p>
+      <w:pPr>
+        <w:pStyle w:val="ListParagraph"/>
+        <w:keepNext/>
+        <w:jc w:val="center"/>
+      </w:pPr>
       <w:r>
         <w:rPr>
           <w:lang w:val="en-US"/>
         </w:rPr>
-        <w:t>derive</w:t>
+        <w:drawing>
+          <wp:inline distT="0" distB="0" distL="0" distR="0" wp14:anchorId="24CA73D9" wp14:editId="6405FD95">
+            <wp:extent cx="4094308" cy="1139779"/>
+            <wp:effectExtent l="0" t="0" r="0" b="3810"/>
+            <wp:docPr id="1" name="Picture 1" descr="A screenshot of a cell phone&#10;&#10;Description automatically generated"/>
+            <wp:cNvGraphicFramePr>
+              <a:graphicFrameLocks xmlns:a="http://schemas.openxmlformats.org/drawingml/2006/main" noChangeAspect="1"/>
+            </wp:cNvGraphicFramePr>
+            <a:graphic xmlns:a="http://schemas.openxmlformats.org/drawingml/2006/main">
+              <a:graphicData uri="http://schemas.openxmlformats.org/drawingml/2006/picture">
+                <pic:pic xmlns:pic="http://schemas.openxmlformats.org/drawingml/2006/picture">
+                  <pic:nvPicPr>
+                    <pic:cNvPr id="1" name=""/>
+                    <pic:cNvPicPr/>
+                  </pic:nvPicPr>
+                  <pic:blipFill>
+                    <a:blip r:embed="rId7"/>
+                    <a:stretch>
+                      <a:fillRect/>
+                    </a:stretch>
+                  </pic:blipFill>
+                  <pic:spPr>
+                    <a:xfrm>
+                      <a:off x="0" y="0"/>
+                      <a:ext cx="4138429" cy="1152061"/>
+                    </a:xfrm>
+                    <a:prstGeom prst="rect">
+                      <a:avLst/>
+                    </a:prstGeom>
+                  </pic:spPr>
+                </pic:pic>
+              </a:graphicData>
+            </a:graphic>
+          </wp:inline>
+        </w:drawing>
       </w:r>
-      <w:r>
+    </w:p>
+    <w:p>
+      <w:pPr>
+        <w:pStyle w:val="Caption"/>
+        <w:ind w:firstLine="720"/>
+        <w:jc w:val="center"/>
         <w:rPr>
           <w:lang w:val="en-US"/>
         </w:rPr>
-        <w:t xml:space="preserve"> conclusions about them as the data is not enough).</w:t>
+      </w:pPr>
+      <w:r>
+        <w:t xml:space="preserve">Table </w:t>
+      </w:r>
+      <w:fldSimple w:instr=" SEQ Table \* ARABIC ">
+        <w:r>
+          <w:rPr>
+            <w:noProof/>
+          </w:rPr>
+          <w:t>1</w:t>
+        </w:r>
+      </w:fldSimple>
+      <w:r>
+        <w:t xml:space="preserve"> Male Vs Female Purchase Trends</w:t>
       </w:r>
     </w:p>
     <w:p>
@@ -4236,31 +4292,7 @@
         <w:rPr>
           <w:lang w:val="en-US"/>
         </w:rPr>
-        <w:t xml:space="preserve">Majority of </w:t>
-      </w:r>
-      <w:r>
-        <w:rPr>
-          <w:lang w:val="en-US"/>
-        </w:rPr>
-        <w:t>players</w:t>
-      </w:r>
-      <w:r>
-        <w:rPr>
-          <w:lang w:val="en-US"/>
-        </w:rPr>
-        <w:t xml:space="preserve"> belong to the 20-24 Age group. Though these players are the ones who buy the most (1.41 purchases / person) compared to others, they are buying cheaper compared to high spending age groups 35-39 and &lt;10. The same </w:t>
-      </w:r>
-      <w:r>
-        <w:rPr>
-          <w:lang w:val="en-US"/>
-        </w:rPr>
-        <w:t>behavior</w:t>
-      </w:r>
-      <w:r>
-        <w:rPr>
-          <w:lang w:val="en-US"/>
-        </w:rPr>
-        <w:t xml:space="preserve"> can be observed by 30-34 age group also. Hence, </w:t>
+        <w:t xml:space="preserve">Majority of players belong to the 20-24 Age group. Though these players are the ones who buy the most (1.41 purchases / person) compared to others, they are buying cheaper compared to high spending age groups 35-39 and &lt;10. The same behavior can be observed by 30-34 age group also. Hence, </w:t>
       </w:r>
       <w:r>
         <w:rPr>
@@ -4270,27 +4302,7 @@
           <w:iCs/>
           <w:lang w:val="en-US"/>
         </w:rPr>
-        <w:t xml:space="preserve">these age groups (20-24 &amp; 30-34) can be </w:t>
-      </w:r>
-      <w:r>
-        <w:rPr>
-          <w:b/>
-          <w:bCs/>
-          <w:i/>
-          <w:iCs/>
-          <w:lang w:val="en-US"/>
-        </w:rPr>
-        <w:t>targeted</w:t>
-      </w:r>
-      <w:r>
-        <w:rPr>
-          <w:b/>
-          <w:bCs/>
-          <w:i/>
-          <w:iCs/>
-          <w:lang w:val="en-US"/>
-        </w:rPr>
-        <w:t xml:space="preserve"> with discounts. They will buy more in number but with moderate prices</w:t>
+        <w:t>these age groups (20-24 &amp; 30-34) can be targeted with discounts. They will buy more in number but with moderate prices</w:t>
       </w:r>
       <w:r>
         <w:rPr>
@@ -4327,6 +4339,198 @@
     </w:p>
     <w:p>
       <w:pPr>
+        <w:pStyle w:val="ListParagraph"/>
+        <w:rPr>
+          <w:b/>
+          <w:bCs/>
+          <w:i/>
+          <w:iCs/>
+          <w:lang w:val="en-US"/>
+        </w:rPr>
+      </w:pPr>
+    </w:p>
+    <w:p>
+      <w:pPr>
+        <w:pStyle w:val="ListParagraph"/>
+        <w:keepNext/>
+        <w:jc w:val="center"/>
+      </w:pPr>
+      <w:r>
+        <w:rPr>
+          <w:b/>
+          <w:bCs/>
+          <w:i/>
+          <w:iCs/>
+          <w:lang w:val="en-US"/>
+        </w:rPr>
+        <w:drawing>
+          <wp:inline distT="0" distB="0" distL="0" distR="0" wp14:anchorId="59B90CB2" wp14:editId="4D3562C3">
+            <wp:extent cx="3664508" cy="1832255"/>
+            <wp:effectExtent l="0" t="0" r="0" b="0"/>
+            <wp:docPr id="2" name="Picture 2" descr="A screenshot of a cell phone&#10;&#10;Description automatically generated"/>
+            <wp:cNvGraphicFramePr>
+              <a:graphicFrameLocks xmlns:a="http://schemas.openxmlformats.org/drawingml/2006/main" noChangeAspect="1"/>
+            </wp:cNvGraphicFramePr>
+            <a:graphic xmlns:a="http://schemas.openxmlformats.org/drawingml/2006/main">
+              <a:graphicData uri="http://schemas.openxmlformats.org/drawingml/2006/picture">
+                <pic:pic xmlns:pic="http://schemas.openxmlformats.org/drawingml/2006/picture">
+                  <pic:nvPicPr>
+                    <pic:cNvPr id="1" name=""/>
+                    <pic:cNvPicPr/>
+                  </pic:nvPicPr>
+                  <pic:blipFill>
+                    <a:blip r:embed="rId8"/>
+                    <a:stretch>
+                      <a:fillRect/>
+                    </a:stretch>
+                  </pic:blipFill>
+                  <pic:spPr>
+                    <a:xfrm>
+                      <a:off x="0" y="0"/>
+                      <a:ext cx="3721165" cy="1860583"/>
+                    </a:xfrm>
+                    <a:prstGeom prst="rect">
+                      <a:avLst/>
+                    </a:prstGeom>
+                  </pic:spPr>
+                </pic:pic>
+              </a:graphicData>
+            </a:graphic>
+          </wp:inline>
+        </w:drawing>
+      </w:r>
+    </w:p>
+    <w:p>
+      <w:pPr>
+        <w:pStyle w:val="Caption"/>
+        <w:jc w:val="center"/>
+      </w:pPr>
+      <w:r>
+        <w:t xml:space="preserve">Table </w:t>
+      </w:r>
+      <w:fldSimple w:instr=" SEQ Table \* ARABIC ">
+        <w:r>
+          <w:rPr>
+            <w:noProof/>
+          </w:rPr>
+          <w:t>2</w:t>
+        </w:r>
+      </w:fldSimple>
+      <w:r>
+        <w:t xml:space="preserve"> Age groups sorted by Value of purchase</w:t>
+      </w:r>
+    </w:p>
+    <w:p/>
+    <w:p>
+      <w:pPr>
+        <w:keepNext/>
+        <w:ind w:left="720"/>
+        <w:jc w:val="center"/>
+      </w:pPr>
+      <w:r>
+        <w:drawing>
+          <wp:inline distT="0" distB="0" distL="0" distR="0" wp14:anchorId="651B1B91" wp14:editId="5C3207BC">
+            <wp:extent cx="3617418" cy="1588135"/>
+            <wp:effectExtent l="0" t="0" r="2540" b="0"/>
+            <wp:docPr id="4" name="Picture 4" descr="A screenshot of a cell phone&#10;&#10;Description automatically generated"/>
+            <wp:cNvGraphicFramePr>
+              <a:graphicFrameLocks xmlns:a="http://schemas.openxmlformats.org/drawingml/2006/main" noChangeAspect="1"/>
+            </wp:cNvGraphicFramePr>
+            <a:graphic xmlns:a="http://schemas.openxmlformats.org/drawingml/2006/main">
+              <a:graphicData uri="http://schemas.openxmlformats.org/drawingml/2006/picture">
+                <pic:pic xmlns:pic="http://schemas.openxmlformats.org/drawingml/2006/picture">
+                  <pic:nvPicPr>
+                    <pic:cNvPr id="1" name=""/>
+                    <pic:cNvPicPr/>
+                  </pic:nvPicPr>
+                  <pic:blipFill>
+                    <a:blip r:embed="rId9"/>
+                    <a:stretch>
+                      <a:fillRect/>
+                    </a:stretch>
+                  </pic:blipFill>
+                  <pic:spPr>
+                    <a:xfrm>
+                      <a:off x="0" y="0"/>
+                      <a:ext cx="3667822" cy="1610264"/>
+                    </a:xfrm>
+                    <a:prstGeom prst="rect">
+                      <a:avLst/>
+                    </a:prstGeom>
+                  </pic:spPr>
+                </pic:pic>
+              </a:graphicData>
+            </a:graphic>
+          </wp:inline>
+        </w:drawing>
+      </w:r>
+    </w:p>
+    <w:p>
+      <w:pPr>
+        <w:pStyle w:val="Caption"/>
+        <w:jc w:val="center"/>
+      </w:pPr>
+      <w:r>
+        <w:t xml:space="preserve">Table </w:t>
+      </w:r>
+      <w:fldSimple w:instr=" SEQ Table \* ARABIC ">
+        <w:r>
+          <w:rPr>
+            <w:noProof/>
+          </w:rPr>
+          <w:t>3</w:t>
+        </w:r>
+      </w:fldSimple>
+      <w:r>
+        <w:t xml:space="preserve"> Age groups sorted by count of purchase</w:t>
+      </w:r>
+    </w:p>
+    <w:p/>
+    <w:p>
+      <w:pPr>
+        <w:jc w:val="center"/>
+      </w:pPr>
+      <w:r>
+        <w:lastRenderedPageBreak/>
+        <w:drawing>
+          <wp:inline distT="0" distB="0" distL="0" distR="0" wp14:anchorId="381EDC41" wp14:editId="1BCE7ABE">
+            <wp:extent cx="2356837" cy="2230577"/>
+            <wp:effectExtent l="0" t="0" r="0" b="0"/>
+            <wp:docPr id="6" name="Picture 6" descr="A picture containing clock&#10;&#10;Description automatically generated"/>
+            <wp:cNvGraphicFramePr>
+              <a:graphicFrameLocks xmlns:a="http://schemas.openxmlformats.org/drawingml/2006/main" noChangeAspect="1"/>
+            </wp:cNvGraphicFramePr>
+            <a:graphic xmlns:a="http://schemas.openxmlformats.org/drawingml/2006/main">
+              <a:graphicData uri="http://schemas.openxmlformats.org/drawingml/2006/picture">
+                <pic:pic xmlns:pic="http://schemas.openxmlformats.org/drawingml/2006/picture">
+                  <pic:nvPicPr>
+                    <pic:cNvPr id="1" name=""/>
+                    <pic:cNvPicPr/>
+                  </pic:nvPicPr>
+                  <pic:blipFill>
+                    <a:blip r:embed="rId10"/>
+                    <a:stretch>
+                      <a:fillRect/>
+                    </a:stretch>
+                  </pic:blipFill>
+                  <pic:spPr>
+                    <a:xfrm>
+                      <a:off x="0" y="0"/>
+                      <a:ext cx="2379962" cy="2252463"/>
+                    </a:xfrm>
+                    <a:prstGeom prst="rect">
+                      <a:avLst/>
+                    </a:prstGeom>
+                  </pic:spPr>
+                </pic:pic>
+              </a:graphicData>
+            </a:graphic>
+          </wp:inline>
+        </w:drawing>
+      </w:r>
+    </w:p>
+    <w:p>
+      <w:pPr>
         <w:rPr>
           <w:lang w:val="en-US"/>
         </w:rPr>
@@ -4363,19 +4567,7 @@
         <w:rPr>
           <w:lang w:val="en-US"/>
         </w:rPr>
-        <w:t xml:space="preserve">. Both of them are expensive, compared to other items (placed above 80% of all product prices). Still, players are buying them considerably; means, there are some unique features in those products that help the players cross certain stages or achieve some </w:t>
-      </w:r>
-      <w:r>
-        <w:rPr>
-          <w:lang w:val="en-US"/>
-        </w:rPr>
-        <w:t>popular</w:t>
-      </w:r>
-      <w:r>
-        <w:rPr>
-          <w:lang w:val="en-US"/>
-        </w:rPr>
-        <w:t xml:space="preserve"> targets. </w:t>
+        <w:t xml:space="preserve">. Both of them are expensive, compared to other items (placed above 80% of all product prices). Still, players are buying them considerably; means, there are some unique features in those products that help the players cross certain stages or achieve some popular targets. </w:t>
       </w:r>
       <w:r>
         <w:rPr>
@@ -4385,17 +4577,167 @@
           <w:iCs/>
           <w:lang w:val="en-US"/>
         </w:rPr>
-        <w:t>The company shall experiment on increasing the prices of these products, also introduce products with similar features and price ranges</w:t>
+        <w:t>The company shall experiment on increasing the prices of these products, also introduce products with similar features and price ranges.</w:t>
+      </w:r>
+    </w:p>
+    <w:p>
+      <w:pPr>
+        <w:pStyle w:val="ListParagraph"/>
+        <w:rPr>
+          <w:lang w:val="en-US"/>
+        </w:rPr>
+      </w:pPr>
+    </w:p>
+    <w:p>
+      <w:pPr>
+        <w:keepNext/>
+        <w:jc w:val="center"/>
+      </w:pPr>
+      <w:r>
+        <w:rPr>
+          <w:lang w:val="en-US"/>
+        </w:rPr>
+        <w:drawing>
+          <wp:inline distT="0" distB="0" distL="0" distR="0" wp14:anchorId="5E9C6318" wp14:editId="020D502D">
+            <wp:extent cx="3752596" cy="1186935"/>
+            <wp:effectExtent l="0" t="0" r="0" b="0"/>
+            <wp:docPr id="9" name="Picture 9" descr="A screenshot of a cell phone&#10;&#10;Description automatically generated"/>
+            <wp:cNvGraphicFramePr>
+              <a:graphicFrameLocks xmlns:a="http://schemas.openxmlformats.org/drawingml/2006/main" noChangeAspect="1"/>
+            </wp:cNvGraphicFramePr>
+            <a:graphic xmlns:a="http://schemas.openxmlformats.org/drawingml/2006/main">
+              <a:graphicData uri="http://schemas.openxmlformats.org/drawingml/2006/picture">
+                <pic:pic xmlns:pic="http://schemas.openxmlformats.org/drawingml/2006/picture">
+                  <pic:nvPicPr>
+                    <pic:cNvPr id="1" name=""/>
+                    <pic:cNvPicPr/>
+                  </pic:nvPicPr>
+                  <pic:blipFill>
+                    <a:blip r:embed="rId11"/>
+                    <a:stretch>
+                      <a:fillRect/>
+                    </a:stretch>
+                  </pic:blipFill>
+                  <pic:spPr>
+                    <a:xfrm>
+                      <a:off x="0" y="0"/>
+                      <a:ext cx="3766565" cy="1191353"/>
+                    </a:xfrm>
+                    <a:prstGeom prst="rect">
+                      <a:avLst/>
+                    </a:prstGeom>
+                  </pic:spPr>
+                </pic:pic>
+              </a:graphicData>
+            </a:graphic>
+          </wp:inline>
+        </w:drawing>
+      </w:r>
+    </w:p>
+    <w:p>
+      <w:pPr>
+        <w:pStyle w:val="Caption"/>
+        <w:jc w:val="center"/>
+      </w:pPr>
+      <w:r>
+        <w:t xml:space="preserve">Table </w:t>
+      </w:r>
+      <w:fldSimple w:instr=" SEQ Table \* ARABIC ">
+        <w:r>
+          <w:rPr>
+            <w:noProof/>
+          </w:rPr>
+          <w:t>4</w:t>
+        </w:r>
+      </w:fldSimple>
+      <w:r>
+        <w:t xml:space="preserve"> Most popular Top 5</w:t>
       </w:r>
       <w:r>
+        <w:t xml:space="preserve"> items</w:t>
+      </w:r>
+    </w:p>
+    <w:p>
+      <w:pPr>
         <w:rPr>
-          <w:b/>
-          <w:bCs/>
-          <w:i/>
-          <w:iCs/>
           <w:lang w:val="en-US"/>
         </w:rPr>
-        <w:t>.</w:t>
+      </w:pPr>
+    </w:p>
+    <w:p>
+      <w:pPr>
+        <w:rPr>
+          <w:lang w:val="en-US"/>
+        </w:rPr>
+      </w:pPr>
+    </w:p>
+    <w:p>
+      <w:pPr>
+        <w:keepNext/>
+        <w:jc w:val="center"/>
+      </w:pPr>
+      <w:r>
+        <w:rPr>
+          <w:lang w:val="en-US"/>
+        </w:rPr>
+        <w:drawing>
+          <wp:inline distT="0" distB="0" distL="0" distR="0" wp14:anchorId="71E94AB7" wp14:editId="6D589C63">
+            <wp:extent cx="3687462" cy="1163472"/>
+            <wp:effectExtent l="0" t="0" r="0" b="5080"/>
+            <wp:docPr id="10" name="Picture 10" descr="A screenshot of a cell phone&#10;&#10;Description automatically generated"/>
+            <wp:cNvGraphicFramePr>
+              <a:graphicFrameLocks xmlns:a="http://schemas.openxmlformats.org/drawingml/2006/main" noChangeAspect="1"/>
+            </wp:cNvGraphicFramePr>
+            <a:graphic xmlns:a="http://schemas.openxmlformats.org/drawingml/2006/main">
+              <a:graphicData uri="http://schemas.openxmlformats.org/drawingml/2006/picture">
+                <pic:pic xmlns:pic="http://schemas.openxmlformats.org/drawingml/2006/picture">
+                  <pic:nvPicPr>
+                    <pic:cNvPr id="1" name=""/>
+                    <pic:cNvPicPr/>
+                  </pic:nvPicPr>
+                  <pic:blipFill>
+                    <a:blip r:embed="rId12"/>
+                    <a:stretch>
+                      <a:fillRect/>
+                    </a:stretch>
+                  </pic:blipFill>
+                  <pic:spPr>
+                    <a:xfrm>
+                      <a:off x="0" y="0"/>
+                      <a:ext cx="3719011" cy="1173426"/>
+                    </a:xfrm>
+                    <a:prstGeom prst="rect">
+                      <a:avLst/>
+                    </a:prstGeom>
+                  </pic:spPr>
+                </pic:pic>
+              </a:graphicData>
+            </a:graphic>
+          </wp:inline>
+        </w:drawing>
+      </w:r>
+    </w:p>
+    <w:p>
+      <w:pPr>
+        <w:pStyle w:val="Caption"/>
+        <w:jc w:val="center"/>
+        <w:rPr>
+          <w:lang w:val="en-US"/>
+        </w:rPr>
+      </w:pPr>
+      <w:r>
+        <w:t xml:space="preserve">Table </w:t>
+      </w:r>
+      <w:fldSimple w:instr=" SEQ Table \* ARABIC ">
+        <w:r>
+          <w:rPr>
+            <w:noProof/>
+          </w:rPr>
+          <w:t>5</w:t>
+        </w:r>
+      </w:fldSimple>
+      <w:r>
+        <w:t xml:space="preserve"> Most profitable Top 5 items</w:t>
       </w:r>
     </w:p>
     <w:sectPr>
@@ -7108,6 +7450,25 @@
       <w:lang w:val="en-US"/>
     </w:rPr>
   </w:style>
+  <w:style w:type="paragraph" w:styleId="Caption">
+    <w:name w:val="caption"/>
+    <w:basedOn w:val="Normal"/>
+    <w:next w:val="Normal"/>
+    <w:uiPriority w:val="35"/>
+    <w:unhideWhenUsed/>
+    <w:qFormat/>
+    <w:rsid w:val="00DC10CD"/>
+    <w:pPr>
+      <w:spacing w:after="200"/>
+    </w:pPr>
+    <w:rPr>
+      <w:i/>
+      <w:iCs/>
+      <w:color w:val="44546A" w:themeColor="text2"/>
+      <w:sz w:val="18"/>
+      <w:szCs w:val="18"/>
+    </w:rPr>
+  </w:style>
 </w:styles>
 </file>
 

</xml_diff>